<commit_message>
Update Calc and Manual
</commit_message>
<xml_diff>
--- a/source/Руководство по услугам.docx
+++ b/source/Руководство по услугам.docx
@@ -126,7 +126,7 @@
             </w:rPr>
             <w:fldChar w:fldCharType="separate"/>
           </w:r>
-          <w:hyperlink w:anchor="_Toc162604616" w:history="1">
+          <w:hyperlink w:anchor="_Toc169617460" w:history="1">
             <w:r>
               <w:rPr>
                 <w:rStyle w:val="a6"/>
@@ -172,7 +172,7 @@
                 <w:noProof/>
                 <w:webHidden/>
               </w:rPr>
-              <w:instrText xml:space="preserve"> PAGEREF _Toc162604616 \h </w:instrText>
+              <w:instrText xml:space="preserve"> PAGEREF _Toc169617460 \h </w:instrText>
             </w:r>
             <w:r>
               <w:rPr>
@@ -216,7 +216,7 @@
               <w:lang w:eastAsia="ru-RU"/>
             </w:rPr>
           </w:pPr>
-          <w:hyperlink w:anchor="_Toc162604617" w:history="1">
+          <w:hyperlink w:anchor="_Toc169617461" w:history="1">
             <w:r>
               <w:rPr>
                 <w:rStyle w:val="a6"/>
@@ -262,7 +262,7 @@
                 <w:noProof/>
                 <w:webHidden/>
               </w:rPr>
-              <w:instrText xml:space="preserve"> PAGEREF _Toc162604617 \h </w:instrText>
+              <w:instrText xml:space="preserve"> PAGEREF _Toc169617461 \h </w:instrText>
             </w:r>
             <w:r>
               <w:rPr>
@@ -305,7 +305,7 @@
               <w:lang w:eastAsia="ru-RU"/>
             </w:rPr>
           </w:pPr>
-          <w:hyperlink w:anchor="_Toc162604618" w:history="1">
+          <w:hyperlink w:anchor="_Toc169617462" w:history="1">
             <w:r>
               <w:rPr>
                 <w:rStyle w:val="a6"/>
@@ -343,7 +343,7 @@
                 <w:noProof/>
                 <w:webHidden/>
               </w:rPr>
-              <w:instrText xml:space="preserve"> PAGEREF _Toc162604618 \h </w:instrText>
+              <w:instrText xml:space="preserve"> PAGEREF _Toc169617462 \h </w:instrText>
             </w:r>
             <w:r>
               <w:rPr>
@@ -386,7 +386,7 @@
               <w:lang w:eastAsia="ru-RU"/>
             </w:rPr>
           </w:pPr>
-          <w:hyperlink w:anchor="_Toc162604619" w:history="1">
+          <w:hyperlink w:anchor="_Toc169617463" w:history="1">
             <w:r>
               <w:rPr>
                 <w:rStyle w:val="a6"/>
@@ -415,7 +415,7 @@
                 <w:noProof/>
                 <w:webHidden/>
               </w:rPr>
-              <w:instrText xml:space="preserve"> PAGEREF _Toc162604619 \h </w:instrText>
+              <w:instrText xml:space="preserve"> PAGEREF _Toc169617463 \h </w:instrText>
             </w:r>
             <w:r>
               <w:rPr>
@@ -458,7 +458,7 @@
               <w:lang w:eastAsia="ru-RU"/>
             </w:rPr>
           </w:pPr>
-          <w:hyperlink w:anchor="_Toc162604620" w:history="1">
+          <w:hyperlink w:anchor="_Toc169617464" w:history="1">
             <w:r>
               <w:rPr>
                 <w:rStyle w:val="a6"/>
@@ -487,7 +487,7 @@
                 <w:noProof/>
                 <w:webHidden/>
               </w:rPr>
-              <w:instrText xml:space="preserve"> PAGEREF _Toc162604620 \h </w:instrText>
+              <w:instrText xml:space="preserve"> PAGEREF _Toc169617464 \h </w:instrText>
             </w:r>
             <w:r>
               <w:rPr>
@@ -530,7 +530,7 @@
               <w:lang w:eastAsia="ru-RU"/>
             </w:rPr>
           </w:pPr>
-          <w:hyperlink w:anchor="_Toc162604621" w:history="1">
+          <w:hyperlink w:anchor="_Toc169617465" w:history="1">
             <w:r>
               <w:rPr>
                 <w:rStyle w:val="a6"/>
@@ -597,7 +597,7 @@
                 <w:noProof/>
                 <w:webHidden/>
               </w:rPr>
-              <w:instrText xml:space="preserve"> PAGEREF _Toc162604621 \h </w:instrText>
+              <w:instrText xml:space="preserve"> PAGEREF _Toc169617465 \h </w:instrText>
             </w:r>
             <w:r>
               <w:rPr>
@@ -640,7 +640,7 @@
               <w:lang w:eastAsia="ru-RU"/>
             </w:rPr>
           </w:pPr>
-          <w:hyperlink w:anchor="_Toc162604622" w:history="1">
+          <w:hyperlink w:anchor="_Toc169617466" w:history="1">
             <w:r>
               <w:rPr>
                 <w:rStyle w:val="a6"/>
@@ -669,7 +669,7 @@
                 <w:noProof/>
                 <w:webHidden/>
               </w:rPr>
-              <w:instrText xml:space="preserve"> PAGEREF _Toc162604622 \h </w:instrText>
+              <w:instrText xml:space="preserve"> PAGEREF _Toc169617466 \h </w:instrText>
             </w:r>
             <w:r>
               <w:rPr>
@@ -712,7 +712,7 @@
               <w:lang w:eastAsia="ru-RU"/>
             </w:rPr>
           </w:pPr>
-          <w:hyperlink w:anchor="_Toc162604623" w:history="1">
+          <w:hyperlink w:anchor="_Toc169617467" w:history="1">
             <w:r>
               <w:rPr>
                 <w:rStyle w:val="a6"/>
@@ -741,7 +741,7 @@
                 <w:noProof/>
                 <w:webHidden/>
               </w:rPr>
-              <w:instrText xml:space="preserve"> PAGEREF _Toc162604623 \h </w:instrText>
+              <w:instrText xml:space="preserve"> PAGEREF _Toc169617467 \h </w:instrText>
             </w:r>
             <w:r>
               <w:rPr>
@@ -784,7 +784,7 @@
               <w:lang w:eastAsia="ru-RU"/>
             </w:rPr>
           </w:pPr>
-          <w:hyperlink w:anchor="_Toc162604624" w:history="1">
+          <w:hyperlink w:anchor="_Toc169617468" w:history="1">
             <w:r>
               <w:rPr>
                 <w:rStyle w:val="a6"/>
@@ -813,7 +813,7 @@
                 <w:noProof/>
                 <w:webHidden/>
               </w:rPr>
-              <w:instrText xml:space="preserve"> PAGEREF _Toc162604624 \h </w:instrText>
+              <w:instrText xml:space="preserve"> PAGEREF _Toc169617468 \h </w:instrText>
             </w:r>
             <w:r>
               <w:rPr>
@@ -856,7 +856,7 @@
               <w:lang w:eastAsia="ru-RU"/>
             </w:rPr>
           </w:pPr>
-          <w:hyperlink w:anchor="_Toc162604625" w:history="1">
+          <w:hyperlink w:anchor="_Toc169617469" w:history="1">
             <w:r>
               <w:rPr>
                 <w:rStyle w:val="a6"/>
@@ -885,7 +885,7 @@
                 <w:noProof/>
                 <w:webHidden/>
               </w:rPr>
-              <w:instrText xml:space="preserve"> PAGEREF _Toc162604625 \h </w:instrText>
+              <w:instrText xml:space="preserve"> PAGEREF _Toc169617469 \h </w:instrText>
             </w:r>
             <w:r>
               <w:rPr>
@@ -929,7 +929,7 @@
               <w:lang w:eastAsia="ru-RU"/>
             </w:rPr>
           </w:pPr>
-          <w:hyperlink w:anchor="_Toc162604626" w:history="1">
+          <w:hyperlink w:anchor="_Toc169617470" w:history="1">
             <w:r>
               <w:rPr>
                 <w:rStyle w:val="a6"/>
@@ -975,7 +975,7 @@
                 <w:noProof/>
                 <w:webHidden/>
               </w:rPr>
-              <w:instrText xml:space="preserve"> PAGEREF _Toc162604626 \h </w:instrText>
+              <w:instrText xml:space="preserve"> PAGEREF _Toc169617470 \h </w:instrText>
             </w:r>
             <w:r>
               <w:rPr>
@@ -1019,7 +1019,7 @@
               <w:lang w:eastAsia="ru-RU"/>
             </w:rPr>
           </w:pPr>
-          <w:hyperlink w:anchor="_Toc162604627" w:history="1">
+          <w:hyperlink w:anchor="_Toc169617471" w:history="1">
             <w:r>
               <w:rPr>
                 <w:rStyle w:val="a6"/>
@@ -1065,7 +1065,7 @@
                 <w:noProof/>
                 <w:webHidden/>
               </w:rPr>
-              <w:instrText xml:space="preserve"> PAGEREF _Toc162604627 \h </w:instrText>
+              <w:instrText xml:space="preserve"> PAGEREF _Toc169617471 \h </w:instrText>
             </w:r>
             <w:r>
               <w:rPr>
@@ -1108,7 +1108,7 @@
               <w:lang w:eastAsia="ru-RU"/>
             </w:rPr>
           </w:pPr>
-          <w:hyperlink w:anchor="_Toc162604628" w:history="1">
+          <w:hyperlink w:anchor="_Toc169617472" w:history="1">
             <w:r>
               <w:rPr>
                 <w:rStyle w:val="a6"/>
@@ -1146,7 +1146,7 @@
                 <w:noProof/>
                 <w:webHidden/>
               </w:rPr>
-              <w:instrText xml:space="preserve"> PAGEREF _Toc162604628 \h </w:instrText>
+              <w:instrText xml:space="preserve"> PAGEREF _Toc169617472 \h </w:instrText>
             </w:r>
             <w:r>
               <w:rPr>
@@ -1189,7 +1189,7 @@
               <w:lang w:eastAsia="ru-RU"/>
             </w:rPr>
           </w:pPr>
-          <w:hyperlink w:anchor="_Toc162604629" w:history="1">
+          <w:hyperlink w:anchor="_Toc169617473" w:history="1">
             <w:r>
               <w:rPr>
                 <w:rStyle w:val="a6"/>
@@ -1227,7 +1227,7 @@
                 <w:noProof/>
                 <w:webHidden/>
               </w:rPr>
-              <w:instrText xml:space="preserve"> PAGEREF _Toc162604629 \h </w:instrText>
+              <w:instrText xml:space="preserve"> PAGEREF _Toc169617473 \h </w:instrText>
             </w:r>
             <w:r>
               <w:rPr>
@@ -1270,7 +1270,7 @@
               <w:lang w:eastAsia="ru-RU"/>
             </w:rPr>
           </w:pPr>
-          <w:hyperlink w:anchor="_Toc162604630" w:history="1">
+          <w:hyperlink w:anchor="_Toc169617474" w:history="1">
             <w:r>
               <w:rPr>
                 <w:rStyle w:val="a6"/>
@@ -1308,7 +1308,7 @@
                 <w:noProof/>
                 <w:webHidden/>
               </w:rPr>
-              <w:instrText xml:space="preserve"> PAGEREF _Toc162604630 \h </w:instrText>
+              <w:instrText xml:space="preserve"> PAGEREF _Toc169617474 \h </w:instrText>
             </w:r>
             <w:r>
               <w:rPr>
@@ -1351,7 +1351,7 @@
               <w:lang w:eastAsia="ru-RU"/>
             </w:rPr>
           </w:pPr>
-          <w:hyperlink w:anchor="_Toc162604631" w:history="1">
+          <w:hyperlink w:anchor="_Toc169617475" w:history="1">
             <w:r>
               <w:rPr>
                 <w:rStyle w:val="a6"/>
@@ -1389,7 +1389,7 @@
                 <w:noProof/>
                 <w:webHidden/>
               </w:rPr>
-              <w:instrText xml:space="preserve"> PAGEREF _Toc162604631 \h </w:instrText>
+              <w:instrText xml:space="preserve"> PAGEREF _Toc169617475 \h </w:instrText>
             </w:r>
             <w:r>
               <w:rPr>
@@ -1432,7 +1432,7 @@
               <w:lang w:eastAsia="ru-RU"/>
             </w:rPr>
           </w:pPr>
-          <w:hyperlink w:anchor="_Toc162604632" w:history="1">
+          <w:hyperlink w:anchor="_Toc169617476" w:history="1">
             <w:r>
               <w:rPr>
                 <w:rStyle w:val="a6"/>
@@ -1470,7 +1470,7 @@
                 <w:noProof/>
                 <w:webHidden/>
               </w:rPr>
-              <w:instrText xml:space="preserve"> PAGEREF _Toc162604632 \h </w:instrText>
+              <w:instrText xml:space="preserve"> PAGEREF _Toc169617476 \h </w:instrText>
             </w:r>
             <w:r>
               <w:rPr>
@@ -1514,7 +1514,7 @@
               <w:lang w:eastAsia="ru-RU"/>
             </w:rPr>
           </w:pPr>
-          <w:hyperlink w:anchor="_Toc162604633" w:history="1">
+          <w:hyperlink w:anchor="_Toc169617477" w:history="1">
             <w:r>
               <w:rPr>
                 <w:rStyle w:val="a6"/>
@@ -1560,7 +1560,7 @@
                 <w:noProof/>
                 <w:webHidden/>
               </w:rPr>
-              <w:instrText xml:space="preserve"> PAGEREF _Toc162604633 \h </w:instrText>
+              <w:instrText xml:space="preserve"> PAGEREF _Toc169617477 \h </w:instrText>
             </w:r>
             <w:r>
               <w:rPr>
@@ -1603,7 +1603,7 @@
               <w:lang w:eastAsia="ru-RU"/>
             </w:rPr>
           </w:pPr>
-          <w:hyperlink w:anchor="_Toc162604634" w:history="1">
+          <w:hyperlink w:anchor="_Toc169617478" w:history="1">
             <w:r>
               <w:rPr>
                 <w:rStyle w:val="a6"/>
@@ -1641,7 +1641,7 @@
                 <w:noProof/>
                 <w:webHidden/>
               </w:rPr>
-              <w:instrText xml:space="preserve"> PAGEREF _Toc162604634 \h </w:instrText>
+              <w:instrText xml:space="preserve"> PAGEREF _Toc169617478 \h </w:instrText>
             </w:r>
             <w:r>
               <w:rPr>
@@ -1684,7 +1684,7 @@
               <w:lang w:eastAsia="ru-RU"/>
             </w:rPr>
           </w:pPr>
-          <w:hyperlink w:anchor="_Toc162604635" w:history="1">
+          <w:hyperlink w:anchor="_Toc169617479" w:history="1">
             <w:r>
               <w:rPr>
                 <w:rStyle w:val="a6"/>
@@ -1722,7 +1722,7 @@
                 <w:noProof/>
                 <w:webHidden/>
               </w:rPr>
-              <w:instrText xml:space="preserve"> PAGEREF _Toc162604635 \h </w:instrText>
+              <w:instrText xml:space="preserve"> PAGEREF _Toc169617479 \h </w:instrText>
             </w:r>
             <w:r>
               <w:rPr>
@@ -1765,7 +1765,7 @@
               <w:lang w:eastAsia="ru-RU"/>
             </w:rPr>
           </w:pPr>
-          <w:hyperlink w:anchor="_Toc162604636" w:history="1">
+          <w:hyperlink w:anchor="_Toc169617480" w:history="1">
             <w:r>
               <w:rPr>
                 <w:rStyle w:val="a6"/>
@@ -1803,7 +1803,7 @@
                 <w:noProof/>
                 <w:webHidden/>
               </w:rPr>
-              <w:instrText xml:space="preserve"> PAGEREF _Toc162604636 \h </w:instrText>
+              <w:instrText xml:space="preserve"> PAGEREF _Toc169617480 \h </w:instrText>
             </w:r>
             <w:r>
               <w:rPr>
@@ -1846,7 +1846,7 @@
               <w:lang w:eastAsia="ru-RU"/>
             </w:rPr>
           </w:pPr>
-          <w:hyperlink w:anchor="_Toc162604637" w:history="1">
+          <w:hyperlink w:anchor="_Toc169617481" w:history="1">
             <w:r>
               <w:rPr>
                 <w:rStyle w:val="a6"/>
@@ -1884,7 +1884,7 @@
                 <w:noProof/>
                 <w:webHidden/>
               </w:rPr>
-              <w:instrText xml:space="preserve"> PAGEREF _Toc162604637 \h </w:instrText>
+              <w:instrText xml:space="preserve"> PAGEREF _Toc169617481 \h </w:instrText>
             </w:r>
             <w:r>
               <w:rPr>
@@ -1905,6 +1905,87 @@
                 <w:webHidden/>
               </w:rPr>
               <w:t>33</w:t>
+            </w:r>
+            <w:r>
+              <w:rPr>
+                <w:noProof/>
+                <w:webHidden/>
+              </w:rPr>
+              <w:fldChar w:fldCharType="end"/>
+            </w:r>
+          </w:hyperlink>
+        </w:p>
+        <w:p>
+          <w:pPr>
+            <w:pStyle w:val="21"/>
+            <w:tabs>
+              <w:tab w:val="right" w:leader="dot" w:pos="9345"/>
+            </w:tabs>
+            <w:rPr>
+              <w:rFonts w:eastAsiaTheme="minorEastAsia"/>
+              <w:noProof/>
+              <w:lang w:eastAsia="ru-RU"/>
+            </w:rPr>
+          </w:pPr>
+          <w:hyperlink w:anchor="_Toc169617482" w:history="1">
+            <w:r>
+              <w:rPr>
+                <w:rStyle w:val="a6"/>
+                <w:rFonts w:ascii="Times New Roman" w:hAnsi="Times New Roman"/>
+                <w:b/>
+                <w:noProof/>
+              </w:rPr>
+              <w:t>5.5.</w:t>
+            </w:r>
+            <w:r>
+              <w:rPr>
+                <w:rStyle w:val="a6"/>
+                <w:rFonts w:ascii="Times New Roman" w:hAnsi="Times New Roman" w:cs="Times New Roman"/>
+                <w:b/>
+                <w:noProof/>
+              </w:rPr>
+              <w:t xml:space="preserve"> Дополнительные итоги.</w:t>
+            </w:r>
+            <w:r>
+              <w:rPr>
+                <w:noProof/>
+                <w:webHidden/>
+              </w:rPr>
+              <w:tab/>
+            </w:r>
+            <w:r>
+              <w:rPr>
+                <w:noProof/>
+                <w:webHidden/>
+              </w:rPr>
+              <w:fldChar w:fldCharType="begin"/>
+            </w:r>
+            <w:r>
+              <w:rPr>
+                <w:noProof/>
+                <w:webHidden/>
+              </w:rPr>
+              <w:instrText xml:space="preserve"> PAGEREF _Toc169617482 \h </w:instrText>
+            </w:r>
+            <w:r>
+              <w:rPr>
+                <w:noProof/>
+                <w:webHidden/>
+              </w:rPr>
+            </w:r>
+            <w:r>
+              <w:rPr>
+                <w:noProof/>
+                <w:webHidden/>
+              </w:rPr>
+              <w:fldChar w:fldCharType="separate"/>
+            </w:r>
+            <w:r>
+              <w:rPr>
+                <w:noProof/>
+                <w:webHidden/>
+              </w:rPr>
+              <w:t>35</w:t>
             </w:r>
             <w:r>
               <w:rPr>
@@ -1928,7 +2009,7 @@
               <w:lang w:eastAsia="ru-RU"/>
             </w:rPr>
           </w:pPr>
-          <w:hyperlink w:anchor="_Toc162604638" w:history="1">
+          <w:hyperlink w:anchor="_Toc169617483" w:history="1">
             <w:r>
               <w:rPr>
                 <w:rStyle w:val="a6"/>
@@ -1974,7 +2055,7 @@
                 <w:noProof/>
                 <w:webHidden/>
               </w:rPr>
-              <w:instrText xml:space="preserve"> PAGEREF _Toc162604638 \h </w:instrText>
+              <w:instrText xml:space="preserve"> PAGEREF _Toc169617483 \h </w:instrText>
             </w:r>
             <w:r>
               <w:rPr>
@@ -1994,7 +2075,7 @@
                 <w:noProof/>
                 <w:webHidden/>
               </w:rPr>
-              <w:t>35</w:t>
+              <w:t>36</w:t>
             </w:r>
             <w:r>
               <w:rPr>
@@ -2018,7 +2099,7 @@
               <w:lang w:eastAsia="ru-RU"/>
             </w:rPr>
           </w:pPr>
-          <w:hyperlink w:anchor="_Toc162604639" w:history="1">
+          <w:hyperlink w:anchor="_Toc169617484" w:history="1">
             <w:r>
               <w:rPr>
                 <w:rStyle w:val="a6"/>
@@ -2064,7 +2145,7 @@
                 <w:noProof/>
                 <w:webHidden/>
               </w:rPr>
-              <w:instrText xml:space="preserve"> PAGEREF _Toc162604639 \h </w:instrText>
+              <w:instrText xml:space="preserve"> PAGEREF _Toc169617484 \h </w:instrText>
             </w:r>
             <w:r>
               <w:rPr>
@@ -2084,7 +2165,7 @@
                 <w:noProof/>
                 <w:webHidden/>
               </w:rPr>
-              <w:t>37</w:t>
+              <w:t>38</w:t>
             </w:r>
             <w:r>
               <w:rPr>
@@ -2107,7 +2188,7 @@
               <w:lang w:eastAsia="ru-RU"/>
             </w:rPr>
           </w:pPr>
-          <w:hyperlink w:anchor="_Toc162604640" w:history="1">
+          <w:hyperlink w:anchor="_Toc169617485" w:history="1">
             <w:r>
               <w:rPr>
                 <w:rStyle w:val="a6"/>
@@ -2145,7 +2226,7 @@
                 <w:noProof/>
                 <w:webHidden/>
               </w:rPr>
-              <w:instrText xml:space="preserve"> PAGEREF _Toc162604640 \h </w:instrText>
+              <w:instrText xml:space="preserve"> PAGEREF _Toc169617485 \h </w:instrText>
             </w:r>
             <w:r>
               <w:rPr>
@@ -2165,7 +2246,7 @@
                 <w:noProof/>
                 <w:webHidden/>
               </w:rPr>
-              <w:t>37</w:t>
+              <w:t>38</w:t>
             </w:r>
             <w:r>
               <w:rPr>
@@ -2188,7 +2269,7 @@
               <w:lang w:eastAsia="ru-RU"/>
             </w:rPr>
           </w:pPr>
-          <w:hyperlink w:anchor="_Toc162604641" w:history="1">
+          <w:hyperlink w:anchor="_Toc169617486" w:history="1">
             <w:r>
               <w:rPr>
                 <w:rStyle w:val="a6"/>
@@ -2226,7 +2307,7 @@
                 <w:noProof/>
                 <w:webHidden/>
               </w:rPr>
-              <w:instrText xml:space="preserve"> PAGEREF _Toc162604641 \h </w:instrText>
+              <w:instrText xml:space="preserve"> PAGEREF _Toc169617486 \h </w:instrText>
             </w:r>
             <w:r>
               <w:rPr>
@@ -2246,7 +2327,7 @@
                 <w:noProof/>
                 <w:webHidden/>
               </w:rPr>
-              <w:t>39</w:t>
+              <w:t>40</w:t>
             </w:r>
             <w:r>
               <w:rPr>
@@ -2282,17 +2363,17 @@
           <w:szCs w:val="24"/>
         </w:rPr>
       </w:pPr>
+    </w:p>
+    <w:p>
+      <w:pPr>
+        <w:rPr>
+          <w:rFonts w:ascii="Times New Roman" w:hAnsi="Times New Roman" w:cs="Times New Roman"/>
+          <w:sz w:val="24"/>
+          <w:szCs w:val="24"/>
+        </w:rPr>
+      </w:pPr>
       <w:bookmarkStart w:id="0" w:name="_GoBack"/>
       <w:bookmarkEnd w:id="0"/>
-    </w:p>
-    <w:p>
-      <w:pPr>
-        <w:rPr>
-          <w:rFonts w:ascii="Times New Roman" w:hAnsi="Times New Roman" w:cs="Times New Roman"/>
-          <w:sz w:val="24"/>
-          <w:szCs w:val="24"/>
-        </w:rPr>
-      </w:pPr>
     </w:p>
     <w:p>
       <w:pPr>
@@ -2321,7 +2402,7 @@
           <w:b/>
         </w:rPr>
       </w:pPr>
-      <w:bookmarkStart w:id="1" w:name="_Toc162604616"/>
+      <w:bookmarkStart w:id="1" w:name="_Toc169617460"/>
       <w:r>
         <w:rPr>
           <w:rFonts w:ascii="Times New Roman" w:hAnsi="Times New Roman" w:cs="Times New Roman"/>
@@ -2876,7 +2957,7 @@
           <w:rFonts w:ascii="Times New Roman" w:hAnsi="Times New Roman" w:cs="Times New Roman"/>
         </w:rPr>
       </w:pPr>
-      <w:bookmarkStart w:id="2" w:name="_Toc162604617"/>
+      <w:bookmarkStart w:id="2" w:name="_Toc169617461"/>
       <w:r>
         <w:rPr>
           <w:rFonts w:ascii="Times New Roman" w:hAnsi="Times New Roman" w:cs="Times New Roman"/>
@@ -3957,7 +4038,7 @@
         <w:pStyle w:val="2"/>
         <w:jc w:val="center"/>
       </w:pPr>
-      <w:bookmarkStart w:id="3" w:name="_Toc162604618"/>
+      <w:bookmarkStart w:id="3" w:name="_Toc169617462"/>
       <w:r>
         <w:rPr>
           <w:rFonts w:ascii="Times New Roman" w:hAnsi="Times New Roman" w:cs="Times New Roman"/>
@@ -4299,7 +4380,7 @@
           <w:szCs w:val="26"/>
         </w:rPr>
       </w:pPr>
-      <w:bookmarkStart w:id="4" w:name="_Toc162604619"/>
+      <w:bookmarkStart w:id="4" w:name="_Toc169617463"/>
       <w:r>
         <w:rPr>
           <w:rFonts w:ascii="Times New Roman" w:hAnsi="Times New Roman" w:cs="Times New Roman"/>
@@ -4519,7 +4600,7 @@
           <w:szCs w:val="26"/>
         </w:rPr>
       </w:pPr>
-      <w:bookmarkStart w:id="5" w:name="_Toc162604620"/>
+      <w:bookmarkStart w:id="5" w:name="_Toc169617464"/>
       <w:r>
         <w:rPr>
           <w:rFonts w:ascii="Times New Roman" w:hAnsi="Times New Roman" w:cs="Times New Roman"/>
@@ -4683,7 +4764,7 @@
           <w:szCs w:val="26"/>
         </w:rPr>
       </w:pPr>
-      <w:bookmarkStart w:id="6" w:name="_Toc162604621"/>
+      <w:bookmarkStart w:id="6" w:name="_Toc169617465"/>
       <w:r>
         <w:rPr>
           <w:rFonts w:ascii="Times New Roman" w:hAnsi="Times New Roman" w:cs="Times New Roman"/>
@@ -5149,7 +5230,7 @@
           <w:szCs w:val="26"/>
         </w:rPr>
       </w:pPr>
-      <w:bookmarkStart w:id="7" w:name="_Toc162604622"/>
+      <w:bookmarkStart w:id="7" w:name="_Toc169617466"/>
       <w:r>
         <w:rPr>
           <w:rFonts w:ascii="Times New Roman" w:hAnsi="Times New Roman" w:cs="Times New Roman"/>
@@ -5317,7 +5398,7 @@
           <w:szCs w:val="26"/>
         </w:rPr>
       </w:pPr>
-      <w:bookmarkStart w:id="8" w:name="_Toc162604623"/>
+      <w:bookmarkStart w:id="8" w:name="_Toc169617467"/>
       <w:r>
         <w:rPr>
           <w:rFonts w:ascii="Times New Roman" w:hAnsi="Times New Roman" w:cs="Times New Roman"/>
@@ -5460,7 +5541,7 @@
           <w:szCs w:val="26"/>
         </w:rPr>
       </w:pPr>
-      <w:bookmarkStart w:id="9" w:name="_Toc162604624"/>
+      <w:bookmarkStart w:id="9" w:name="_Toc169617468"/>
       <w:r>
         <w:rPr>
           <w:rFonts w:ascii="Times New Roman" w:hAnsi="Times New Roman" w:cs="Times New Roman"/>
@@ -5604,7 +5685,7 @@
           <w:szCs w:val="26"/>
         </w:rPr>
       </w:pPr>
-      <w:bookmarkStart w:id="10" w:name="_Toc162604625"/>
+      <w:bookmarkStart w:id="10" w:name="_Toc169617469"/>
       <w:r>
         <w:rPr>
           <w:rFonts w:ascii="Times New Roman" w:hAnsi="Times New Roman" w:cs="Times New Roman"/>
@@ -5852,7 +5933,7 @@
           <w:b/>
         </w:rPr>
       </w:pPr>
-      <w:bookmarkStart w:id="11" w:name="_Toc162604626"/>
+      <w:bookmarkStart w:id="11" w:name="_Toc169617470"/>
       <w:r>
         <w:rPr>
           <w:rFonts w:ascii="Times New Roman" w:hAnsi="Times New Roman" w:cs="Times New Roman"/>
@@ -6035,7 +6116,7 @@
       <w:r>
         <w:br w:type="page"/>
       </w:r>
-      <w:bookmarkStart w:id="12" w:name="_Toc162604627"/>
+      <w:bookmarkStart w:id="12" w:name="_Toc169617471"/>
       <w:r>
         <w:rPr>
           <w:rFonts w:ascii="Times New Roman" w:hAnsi="Times New Roman" w:cs="Times New Roman"/>
@@ -6308,7 +6389,7 @@
         <w:pStyle w:val="2"/>
         <w:jc w:val="center"/>
       </w:pPr>
-      <w:bookmarkStart w:id="13" w:name="_Toc162604628"/>
+      <w:bookmarkStart w:id="13" w:name="_Toc169617472"/>
       <w:r>
         <w:rPr>
           <w:rFonts w:ascii="Times New Roman" w:hAnsi="Times New Roman" w:cs="Times New Roman"/>
@@ -7426,7 +7507,7 @@
         <w:pStyle w:val="2"/>
         <w:jc w:val="center"/>
       </w:pPr>
-      <w:bookmarkStart w:id="14" w:name="_Toc162604629"/>
+      <w:bookmarkStart w:id="14" w:name="_Toc169617473"/>
       <w:r>
         <w:rPr>
           <w:rFonts w:ascii="Times New Roman" w:hAnsi="Times New Roman" w:cs="Times New Roman"/>
@@ -7820,7 +7901,7 @@
         <w:pStyle w:val="3"/>
         <w:jc w:val="center"/>
       </w:pPr>
-      <w:bookmarkStart w:id="15" w:name="_Toc162604630"/>
+      <w:bookmarkStart w:id="15" w:name="_Toc169617474"/>
       <w:r>
         <w:rPr>
           <w:rFonts w:ascii="Times New Roman" w:hAnsi="Times New Roman" w:cs="Times New Roman"/>
@@ -7968,7 +8049,7 @@
         <w:pStyle w:val="3"/>
         <w:jc w:val="center"/>
       </w:pPr>
-      <w:bookmarkStart w:id="16" w:name="_Toc162604631"/>
+      <w:bookmarkStart w:id="16" w:name="_Toc169617475"/>
       <w:r>
         <w:rPr>
           <w:rFonts w:ascii="Times New Roman" w:hAnsi="Times New Roman" w:cs="Times New Roman"/>
@@ -8158,7 +8239,7 @@
         <w:pStyle w:val="3"/>
         <w:jc w:val="center"/>
       </w:pPr>
-      <w:bookmarkStart w:id="17" w:name="_Toc162604632"/>
+      <w:bookmarkStart w:id="17" w:name="_Toc169617476"/>
       <w:r>
         <w:rPr>
           <w:rFonts w:ascii="Times New Roman" w:hAnsi="Times New Roman" w:cs="Times New Roman"/>
@@ -11739,7 +11820,7 @@
         <w:lastRenderedPageBreak/>
         <w:t xml:space="preserve"> </w:t>
       </w:r>
-      <w:bookmarkStart w:id="18" w:name="_Toc162604633"/>
+      <w:bookmarkStart w:id="18" w:name="_Toc169617477"/>
       <w:r>
         <w:rPr>
           <w:rFonts w:ascii="Times New Roman" w:hAnsi="Times New Roman" w:cs="Times New Roman"/>
@@ -11935,7 +12016,7 @@
         <w:pStyle w:val="2"/>
         <w:jc w:val="center"/>
       </w:pPr>
-      <w:bookmarkStart w:id="19" w:name="_Toc162604634"/>
+      <w:bookmarkStart w:id="19" w:name="_Toc169617478"/>
       <w:r>
         <w:rPr>
           <w:rFonts w:ascii="Times New Roman" w:hAnsi="Times New Roman" w:cs="Times New Roman"/>
@@ -13013,7 +13094,7 @@
         <w:pStyle w:val="2"/>
         <w:jc w:val="center"/>
       </w:pPr>
-      <w:bookmarkStart w:id="20" w:name="_Toc162604635"/>
+      <w:bookmarkStart w:id="20" w:name="_Toc169617479"/>
       <w:r>
         <w:rPr>
           <w:rFonts w:ascii="Times New Roman" w:hAnsi="Times New Roman" w:cs="Times New Roman"/>
@@ -13089,9 +13170,9 @@
         </w:rPr>
         <w:drawing>
           <wp:inline distT="0" distB="0" distL="0" distR="0">
-            <wp:extent cx="5467350" cy="2764390"/>
-            <wp:effectExtent l="0" t="0" r="0" b="0"/>
-            <wp:docPr id="56" name="Рисунок 56" descr="D:\vbox\Social_Develop\social-services-Develop\scr\scr-58.png"/>
+            <wp:extent cx="5466541" cy="2767462"/>
+            <wp:effectExtent l="0" t="0" r="1270" b="0"/>
+            <wp:docPr id="56" name="Рисунок 56"/>
             <wp:cNvGraphicFramePr>
               <a:graphicFrameLocks xmlns:a="http://schemas.openxmlformats.org/drawingml/2006/main" noChangeAspect="1"/>
             </wp:cNvGraphicFramePr>
@@ -13112,7 +13193,6 @@
                         </a:ext>
                       </a:extLst>
                     </a:blip>
-                    <a:srcRect/>
                     <a:stretch>
                       <a:fillRect/>
                     </a:stretch>
@@ -13120,7 +13200,7 @@
                   <pic:spPr bwMode="auto">
                     <a:xfrm>
                       <a:off x="0" y="0"/>
-                      <a:ext cx="5473426" cy="2767462"/>
+                      <a:ext cx="5466541" cy="2767462"/>
                     </a:xfrm>
                     <a:prstGeom prst="rect">
                       <a:avLst/>
@@ -13309,7 +13389,7 @@
         <w:pStyle w:val="2"/>
         <w:jc w:val="center"/>
       </w:pPr>
-      <w:bookmarkStart w:id="21" w:name="_Toc162604636"/>
+      <w:bookmarkStart w:id="21" w:name="_Toc169617480"/>
       <w:r>
         <w:rPr>
           <w:rFonts w:ascii="Times New Roman" w:hAnsi="Times New Roman" w:cs="Times New Roman"/>
@@ -13695,7 +13775,7 @@
         <w:pStyle w:val="2"/>
         <w:jc w:val="center"/>
       </w:pPr>
-      <w:bookmarkStart w:id="22" w:name="_Toc162604637"/>
+      <w:bookmarkStart w:id="22" w:name="_Toc169617481"/>
       <w:r>
         <w:rPr>
           <w:rFonts w:ascii="Times New Roman" w:hAnsi="Times New Roman" w:cs="Times New Roman"/>
@@ -13897,11 +13977,590 @@
     </w:p>
     <w:p>
       <w:pPr>
+        <w:pStyle w:val="2"/>
+        <w:jc w:val="center"/>
+        <w:rPr>
+          <w:b/>
+          <w:sz w:val="28"/>
+          <w:szCs w:val="28"/>
+        </w:rPr>
+      </w:pPr>
+      <w:bookmarkStart w:id="23" w:name="_Toc169617482"/>
+      <w:r>
+        <w:rPr>
+          <w:rFonts w:ascii="Times New Roman" w:hAnsi="Times New Roman" w:cs="Times New Roman"/>
+          <w:b/>
+          <w:sz w:val="28"/>
+          <w:szCs w:val="28"/>
+        </w:rPr>
+        <w:lastRenderedPageBreak/>
+        <w:t>Дополнительные итоги</w:t>
+      </w:r>
+      <w:r>
+        <w:rPr>
+          <w:rFonts w:ascii="Times New Roman" w:hAnsi="Times New Roman" w:cs="Times New Roman"/>
+          <w:b/>
+          <w:sz w:val="28"/>
+          <w:szCs w:val="28"/>
+        </w:rPr>
+        <w:t>.</w:t>
+      </w:r>
+      <w:bookmarkEnd w:id="23"/>
+    </w:p>
+    <w:p>
+      <w:pPr>
+        <w:ind w:firstLine="426"/>
+        <w:rPr>
+          <w:rFonts w:ascii="Times New Roman" w:hAnsi="Times New Roman" w:cs="Times New Roman"/>
+          <w:sz w:val="24"/>
+          <w:szCs w:val="24"/>
+        </w:rPr>
+      </w:pPr>
+    </w:p>
+    <w:p>
+      <w:pPr>
+        <w:ind w:firstLine="426"/>
+        <w:rPr>
+          <w:rFonts w:ascii="Times New Roman" w:hAnsi="Times New Roman" w:cs="Times New Roman"/>
+          <w:sz w:val="24"/>
+          <w:szCs w:val="24"/>
+        </w:rPr>
+      </w:pPr>
+      <w:r>
+        <w:rPr>
+          <w:rFonts w:ascii="Times New Roman" w:hAnsi="Times New Roman" w:cs="Times New Roman"/>
+          <w:sz w:val="24"/>
+          <w:szCs w:val="24"/>
+        </w:rPr>
+        <w:t>На всех страницах с расчётами</w:t>
+      </w:r>
+      <w:r>
+        <w:rPr>
+          <w:rFonts w:ascii="Times New Roman" w:hAnsi="Times New Roman" w:cs="Times New Roman"/>
+          <w:sz w:val="24"/>
+          <w:szCs w:val="24"/>
+        </w:rPr>
+        <w:t xml:space="preserve"> («Месяцы», «Период», «Год»)</w:t>
+      </w:r>
+      <w:r>
+        <w:rPr>
+          <w:rFonts w:ascii="Times New Roman" w:hAnsi="Times New Roman" w:cs="Times New Roman"/>
+          <w:sz w:val="24"/>
+          <w:szCs w:val="24"/>
+        </w:rPr>
+        <w:t xml:space="preserve"> имеются </w:t>
+      </w:r>
+      <w:r>
+        <w:rPr>
+          <w:rFonts w:ascii="Times New Roman" w:hAnsi="Times New Roman" w:cs="Times New Roman"/>
+          <w:sz w:val="24"/>
+          <w:szCs w:val="24"/>
+        </w:rPr>
+        <w:t>2</w:t>
+      </w:r>
+      <w:r>
+        <w:rPr>
+          <w:rFonts w:ascii="Times New Roman" w:hAnsi="Times New Roman" w:cs="Times New Roman"/>
+          <w:sz w:val="24"/>
+          <w:szCs w:val="24"/>
+        </w:rPr>
+        <w:t xml:space="preserve"> абсолютно одинаковые таблицы с разными дополни</w:t>
+      </w:r>
+      <w:r>
+        <w:rPr>
+          <w:rFonts w:ascii="Times New Roman" w:hAnsi="Times New Roman" w:cs="Times New Roman"/>
+          <w:sz w:val="24"/>
+          <w:szCs w:val="24"/>
+        </w:rPr>
+        <w:t>тельными сведениями</w:t>
+      </w:r>
+      <w:r>
+        <w:rPr>
+          <w:rFonts w:ascii="Times New Roman" w:hAnsi="Times New Roman" w:cs="Times New Roman"/>
+          <w:sz w:val="24"/>
+          <w:szCs w:val="24"/>
+        </w:rPr>
+        <w:t>.</w:t>
+      </w:r>
+    </w:p>
+    <w:p>
+      <w:pPr>
+        <w:ind w:firstLine="426"/>
+        <w:rPr>
+          <w:rFonts w:ascii="Times New Roman" w:hAnsi="Times New Roman" w:cs="Times New Roman"/>
+          <w:sz w:val="24"/>
+          <w:szCs w:val="24"/>
+        </w:rPr>
+      </w:pPr>
+      <w:r>
+        <w:rPr>
+          <w:rFonts w:ascii="Times New Roman" w:hAnsi="Times New Roman" w:cs="Times New Roman"/>
+          <w:noProof/>
+          <w:sz w:val="24"/>
+          <w:szCs w:val="24"/>
+          <w:lang w:eastAsia="ru-RU"/>
+        </w:rPr>
+        <w:drawing>
+          <wp:inline distT="0" distB="0" distL="0" distR="0">
+            <wp:extent cx="2704320" cy="447675"/>
+            <wp:effectExtent l="0" t="0" r="1270" b="0"/>
+            <wp:docPr id="75" name="Рисунок 75"/>
+            <wp:cNvGraphicFramePr>
+              <a:graphicFrameLocks xmlns:a="http://schemas.openxmlformats.org/drawingml/2006/main" noChangeAspect="1"/>
+            </wp:cNvGraphicFramePr>
+            <a:graphic xmlns:a="http://schemas.openxmlformats.org/drawingml/2006/main">
+              <a:graphicData uri="http://schemas.openxmlformats.org/drawingml/2006/picture">
+                <pic:pic xmlns:pic="http://schemas.openxmlformats.org/drawingml/2006/picture">
+                  <pic:nvPicPr>
+                    <pic:cNvPr id="0" name="Picture 1" descr="D:\Загрузки\Разработка\Social_Develop\social-services-Develop\scr\scr-80.png"/>
+                    <pic:cNvPicPr>
+                      <a:picLocks noChangeAspect="1" noChangeArrowheads="1"/>
+                    </pic:cNvPicPr>
+                  </pic:nvPicPr>
+                  <pic:blipFill>
+                    <a:blip r:embed="rId70">
+                      <a:extLst>
+                        <a:ext uri="{28A0092B-C50C-407E-A947-70E740481C1C}">
+                          <a14:useLocalDpi xmlns:a14="http://schemas.microsoft.com/office/drawing/2010/main" val="0"/>
+                        </a:ext>
+                      </a:extLst>
+                    </a:blip>
+                    <a:stretch>
+                      <a:fillRect/>
+                    </a:stretch>
+                  </pic:blipFill>
+                  <pic:spPr bwMode="auto">
+                    <a:xfrm>
+                      <a:off x="0" y="0"/>
+                      <a:ext cx="2704320" cy="447675"/>
+                    </a:xfrm>
+                    <a:prstGeom prst="rect">
+                      <a:avLst/>
+                    </a:prstGeom>
+                    <a:noFill/>
+                    <a:ln>
+                      <a:noFill/>
+                    </a:ln>
+                  </pic:spPr>
+                </pic:pic>
+              </a:graphicData>
+            </a:graphic>
+          </wp:inline>
+        </w:drawing>
+      </w:r>
+    </w:p>
+    <w:p>
+      <w:pPr>
+        <w:pStyle w:val="a7"/>
+        <w:numPr>
+          <w:ilvl w:val="0"/>
+          <w:numId w:val="20"/>
+        </w:numPr>
+        <w:rPr>
+          <w:rFonts w:ascii="Times New Roman" w:hAnsi="Times New Roman" w:cs="Times New Roman"/>
+          <w:sz w:val="24"/>
+          <w:szCs w:val="24"/>
+        </w:rPr>
+      </w:pPr>
+      <w:r>
+        <w:rPr>
+          <w:rFonts w:ascii="Times New Roman" w:hAnsi="Times New Roman" w:cs="Times New Roman"/>
+          <w:sz w:val="24"/>
+          <w:szCs w:val="24"/>
+        </w:rPr>
+        <w:t xml:space="preserve">Первая таблица считает итоговую сумму соц. работников за указанный период. </w:t>
+      </w:r>
+    </w:p>
+    <w:p>
+      <w:pPr>
+        <w:pStyle w:val="a7"/>
+        <w:numPr>
+          <w:ilvl w:val="1"/>
+          <w:numId w:val="20"/>
+        </w:numPr>
+        <w:rPr>
+          <w:rFonts w:ascii="Times New Roman" w:hAnsi="Times New Roman" w:cs="Times New Roman"/>
+          <w:sz w:val="24"/>
+          <w:szCs w:val="24"/>
+        </w:rPr>
+      </w:pPr>
+      <w:r>
+        <w:rPr>
+          <w:rFonts w:ascii="Times New Roman" w:hAnsi="Times New Roman" w:cs="Times New Roman"/>
+          <w:sz w:val="24"/>
+          <w:szCs w:val="24"/>
+        </w:rPr>
+        <w:t xml:space="preserve">Т.е. если мы находимся на странице </w:t>
+      </w:r>
+      <w:r>
+        <w:rPr>
+          <w:rFonts w:ascii="Times New Roman" w:hAnsi="Times New Roman" w:cs="Times New Roman"/>
+          <w:b/>
+          <w:sz w:val="24"/>
+          <w:szCs w:val="24"/>
+        </w:rPr>
+        <w:t>«Месяцы»</w:t>
+      </w:r>
+      <w:r>
+        <w:rPr>
+          <w:rFonts w:ascii="Times New Roman" w:hAnsi="Times New Roman" w:cs="Times New Roman"/>
+          <w:sz w:val="24"/>
+          <w:szCs w:val="24"/>
+        </w:rPr>
+        <w:t xml:space="preserve"> – соответственно сумма соц. работников – за выбранный вами месяц.</w:t>
+      </w:r>
+    </w:p>
+    <w:p>
+      <w:pPr>
+        <w:pStyle w:val="a7"/>
+        <w:numPr>
+          <w:ilvl w:val="1"/>
+          <w:numId w:val="20"/>
+        </w:numPr>
+        <w:rPr>
+          <w:rFonts w:ascii="Times New Roman" w:hAnsi="Times New Roman" w:cs="Times New Roman"/>
+          <w:sz w:val="24"/>
+          <w:szCs w:val="24"/>
+        </w:rPr>
+      </w:pPr>
+      <w:r>
+        <w:rPr>
+          <w:rFonts w:ascii="Times New Roman" w:hAnsi="Times New Roman" w:cs="Times New Roman"/>
+          <w:sz w:val="24"/>
+          <w:szCs w:val="24"/>
+        </w:rPr>
+        <w:t xml:space="preserve">Если мы находимся на странице </w:t>
+      </w:r>
+      <w:r>
+        <w:rPr>
+          <w:rFonts w:ascii="Times New Roman" w:hAnsi="Times New Roman" w:cs="Times New Roman"/>
+          <w:b/>
+          <w:sz w:val="24"/>
+          <w:szCs w:val="24"/>
+        </w:rPr>
+        <w:t>«Период»</w:t>
+      </w:r>
+      <w:r>
+        <w:rPr>
+          <w:rFonts w:ascii="Times New Roman" w:hAnsi="Times New Roman" w:cs="Times New Roman"/>
+          <w:sz w:val="24"/>
+          <w:szCs w:val="24"/>
+        </w:rPr>
+        <w:t xml:space="preserve"> – соответственно сумма соц. работников за выбранный вами период.</w:t>
+      </w:r>
+    </w:p>
+    <w:p>
+      <w:pPr>
+        <w:pStyle w:val="a7"/>
+        <w:numPr>
+          <w:ilvl w:val="1"/>
+          <w:numId w:val="20"/>
+        </w:numPr>
+        <w:rPr>
+          <w:rFonts w:ascii="Times New Roman" w:hAnsi="Times New Roman" w:cs="Times New Roman"/>
+          <w:sz w:val="24"/>
+          <w:szCs w:val="24"/>
+        </w:rPr>
+      </w:pPr>
+      <w:r>
+        <w:rPr>
+          <w:rFonts w:ascii="Times New Roman" w:hAnsi="Times New Roman" w:cs="Times New Roman"/>
+          <w:sz w:val="24"/>
+          <w:szCs w:val="24"/>
+        </w:rPr>
+        <w:t xml:space="preserve">А наконец на странице </w:t>
+      </w:r>
+      <w:r>
+        <w:rPr>
+          <w:rFonts w:ascii="Times New Roman" w:hAnsi="Times New Roman" w:cs="Times New Roman"/>
+          <w:b/>
+          <w:sz w:val="24"/>
+          <w:szCs w:val="24"/>
+        </w:rPr>
+        <w:t>«Год»</w:t>
+      </w:r>
+      <w:r>
+        <w:rPr>
+          <w:rFonts w:ascii="Times New Roman" w:hAnsi="Times New Roman" w:cs="Times New Roman"/>
+          <w:sz w:val="24"/>
+          <w:szCs w:val="24"/>
+        </w:rPr>
+        <w:t xml:space="preserve"> – </w:t>
+      </w:r>
+      <w:r>
+        <w:rPr>
+          <w:rFonts w:ascii="Times New Roman" w:hAnsi="Times New Roman" w:cs="Times New Roman"/>
+          <w:sz w:val="24"/>
+          <w:szCs w:val="24"/>
+        </w:rPr>
+        <w:t>сумма соц. работников за весь год.</w:t>
+      </w:r>
+      <w:r>
+        <w:rPr>
+          <w:rFonts w:ascii="Times New Roman" w:hAnsi="Times New Roman" w:cs="Times New Roman"/>
+          <w:sz w:val="24"/>
+          <w:szCs w:val="24"/>
+        </w:rPr>
+        <w:t xml:space="preserve"> </w:t>
+      </w:r>
+    </w:p>
+    <w:p>
+      <w:pPr>
+        <w:pStyle w:val="a7"/>
+        <w:numPr>
+          <w:ilvl w:val="0"/>
+          <w:numId w:val="20"/>
+        </w:numPr>
+        <w:rPr>
+          <w:rFonts w:ascii="Times New Roman" w:hAnsi="Times New Roman" w:cs="Times New Roman"/>
+          <w:sz w:val="24"/>
+          <w:szCs w:val="24"/>
+        </w:rPr>
+      </w:pPr>
+      <w:r>
+        <w:rPr>
+          <w:rFonts w:ascii="Times New Roman" w:hAnsi="Times New Roman" w:cs="Times New Roman"/>
+          <w:sz w:val="24"/>
+          <w:szCs w:val="24"/>
+        </w:rPr>
+        <w:t xml:space="preserve">Вторая таблица. </w:t>
+      </w:r>
+    </w:p>
+    <w:p>
+      <w:pPr>
+        <w:pStyle w:val="a7"/>
+        <w:numPr>
+          <w:ilvl w:val="1"/>
+          <w:numId w:val="20"/>
+        </w:numPr>
+        <w:rPr>
+          <w:rFonts w:ascii="Times New Roman" w:hAnsi="Times New Roman" w:cs="Times New Roman"/>
+          <w:sz w:val="24"/>
+          <w:szCs w:val="24"/>
+        </w:rPr>
+      </w:pPr>
+      <w:r>
+        <w:rPr>
+          <w:rFonts w:ascii="Times New Roman" w:hAnsi="Times New Roman" w:cs="Times New Roman"/>
+          <w:sz w:val="24"/>
+          <w:szCs w:val="24"/>
+        </w:rPr>
+        <w:t xml:space="preserve">Столбец </w:t>
+      </w:r>
+      <w:r>
+        <w:rPr>
+          <w:rFonts w:ascii="Times New Roman" w:hAnsi="Times New Roman" w:cs="Times New Roman"/>
+          <w:b/>
+          <w:sz w:val="24"/>
+          <w:szCs w:val="24"/>
+        </w:rPr>
+        <w:t>«Всего»</w:t>
+      </w:r>
+      <w:r>
+        <w:rPr>
+          <w:rFonts w:ascii="Times New Roman" w:hAnsi="Times New Roman" w:cs="Times New Roman"/>
+          <w:sz w:val="24"/>
+          <w:szCs w:val="24"/>
+        </w:rPr>
+        <w:t xml:space="preserve"> просто копирует конечную, т.е. итоговую, сумму </w:t>
+      </w:r>
+      <w:r>
+        <w:rPr>
+          <w:rFonts w:ascii="Times New Roman" w:hAnsi="Times New Roman" w:cs="Times New Roman"/>
+          <w:b/>
+          <w:sz w:val="24"/>
+          <w:szCs w:val="24"/>
+        </w:rPr>
+        <w:t>«Итого»</w:t>
+      </w:r>
+      <w:r>
+        <w:rPr>
+          <w:rFonts w:ascii="Times New Roman" w:hAnsi="Times New Roman" w:cs="Times New Roman"/>
+          <w:sz w:val="24"/>
+          <w:szCs w:val="24"/>
+        </w:rPr>
+        <w:t xml:space="preserve"> из сводной таблицы.</w:t>
+      </w:r>
+    </w:p>
+    <w:p>
+      <w:pPr>
+        <w:pStyle w:val="a7"/>
+        <w:numPr>
+          <w:ilvl w:val="1"/>
+          <w:numId w:val="20"/>
+        </w:numPr>
+        <w:rPr>
+          <w:rFonts w:ascii="Times New Roman" w:hAnsi="Times New Roman" w:cs="Times New Roman"/>
+          <w:sz w:val="24"/>
+          <w:szCs w:val="24"/>
+        </w:rPr>
+      </w:pPr>
+      <w:r>
+        <w:rPr>
+          <w:rFonts w:ascii="Times New Roman" w:hAnsi="Times New Roman" w:cs="Times New Roman"/>
+          <w:sz w:val="24"/>
+          <w:szCs w:val="24"/>
+        </w:rPr>
+        <w:t>С</w:t>
+      </w:r>
+      <w:r>
+        <w:rPr>
+          <w:rFonts w:ascii="Times New Roman" w:hAnsi="Times New Roman" w:cs="Times New Roman"/>
+          <w:sz w:val="24"/>
+          <w:szCs w:val="24"/>
+        </w:rPr>
+        <w:t>толбец</w:t>
+      </w:r>
+      <w:r>
+        <w:rPr>
+          <w:rFonts w:ascii="Times New Roman" w:hAnsi="Times New Roman" w:cs="Times New Roman"/>
+          <w:sz w:val="24"/>
+          <w:szCs w:val="24"/>
+        </w:rPr>
+        <w:t xml:space="preserve"> </w:t>
+      </w:r>
+      <w:r>
+        <w:rPr>
+          <w:rFonts w:ascii="Times New Roman" w:hAnsi="Times New Roman" w:cs="Times New Roman"/>
+          <w:b/>
+          <w:sz w:val="24"/>
+          <w:szCs w:val="24"/>
+        </w:rPr>
+        <w:t>«Сиделка»</w:t>
+      </w:r>
+      <w:r>
+        <w:rPr>
+          <w:rFonts w:ascii="Times New Roman" w:hAnsi="Times New Roman" w:cs="Times New Roman"/>
+          <w:sz w:val="24"/>
+          <w:szCs w:val="24"/>
+        </w:rPr>
+        <w:t xml:space="preserve">, соответственно, копирует конечную, т.е. итоговую, сумму столбца </w:t>
+      </w:r>
+      <w:r>
+        <w:rPr>
+          <w:rFonts w:ascii="Times New Roman" w:hAnsi="Times New Roman" w:cs="Times New Roman"/>
+          <w:b/>
+          <w:sz w:val="24"/>
+          <w:szCs w:val="24"/>
+        </w:rPr>
+        <w:t>«</w:t>
+      </w:r>
+      <w:r>
+        <w:rPr>
+          <w:rFonts w:ascii="Times New Roman" w:hAnsi="Times New Roman" w:cs="Times New Roman"/>
+          <w:b/>
+          <w:sz w:val="24"/>
+          <w:szCs w:val="24"/>
+        </w:rPr>
+        <w:t>Сиделка</w:t>
+      </w:r>
+      <w:r>
+        <w:rPr>
+          <w:rFonts w:ascii="Times New Roman" w:hAnsi="Times New Roman" w:cs="Times New Roman"/>
+          <w:b/>
+          <w:sz w:val="24"/>
+          <w:szCs w:val="24"/>
+        </w:rPr>
+        <w:t>»</w:t>
+      </w:r>
+      <w:r>
+        <w:rPr>
+          <w:rFonts w:ascii="Times New Roman" w:hAnsi="Times New Roman" w:cs="Times New Roman"/>
+          <w:sz w:val="24"/>
+          <w:szCs w:val="24"/>
+        </w:rPr>
+        <w:t xml:space="preserve"> из сводной таблицы.</w:t>
+      </w:r>
+    </w:p>
+    <w:p>
+      <w:pPr>
+        <w:pStyle w:val="a7"/>
+        <w:numPr>
+          <w:ilvl w:val="1"/>
+          <w:numId w:val="20"/>
+        </w:numPr>
+        <w:rPr>
+          <w:rFonts w:ascii="Times New Roman" w:hAnsi="Times New Roman" w:cs="Times New Roman"/>
+          <w:sz w:val="24"/>
+          <w:szCs w:val="24"/>
+        </w:rPr>
+      </w:pPr>
+      <w:r>
+        <w:rPr>
+          <w:rFonts w:ascii="Times New Roman" w:hAnsi="Times New Roman" w:cs="Times New Roman"/>
+          <w:sz w:val="24"/>
+          <w:szCs w:val="24"/>
+        </w:rPr>
+        <w:t>Ну и</w:t>
+      </w:r>
+      <w:r>
+        <w:rPr>
+          <w:rFonts w:ascii="Times New Roman" w:hAnsi="Times New Roman" w:cs="Times New Roman"/>
+          <w:sz w:val="24"/>
+          <w:szCs w:val="24"/>
+        </w:rPr>
+        <w:t xml:space="preserve"> столбец</w:t>
+      </w:r>
+      <w:r>
+        <w:rPr>
+          <w:rFonts w:ascii="Times New Roman" w:hAnsi="Times New Roman" w:cs="Times New Roman"/>
+          <w:sz w:val="24"/>
+          <w:szCs w:val="24"/>
+        </w:rPr>
+        <w:t xml:space="preserve"> </w:t>
+      </w:r>
+      <w:r>
+        <w:rPr>
+          <w:rFonts w:ascii="Times New Roman" w:hAnsi="Times New Roman" w:cs="Times New Roman"/>
+          <w:b/>
+          <w:sz w:val="24"/>
+          <w:szCs w:val="24"/>
+        </w:rPr>
+        <w:t>«Разница»</w:t>
+      </w:r>
+      <w:r>
+        <w:rPr>
+          <w:rFonts w:ascii="Times New Roman" w:hAnsi="Times New Roman" w:cs="Times New Roman"/>
+          <w:sz w:val="24"/>
+          <w:szCs w:val="24"/>
+        </w:rPr>
+        <w:t xml:space="preserve"> – просто разница первых двух столбцов.</w:t>
+      </w:r>
+    </w:p>
+    <w:p>
+      <w:pPr>
+        <w:ind w:firstLine="426"/>
+        <w:rPr>
+          <w:rFonts w:ascii="Times New Roman" w:hAnsi="Times New Roman" w:cs="Times New Roman"/>
+          <w:sz w:val="24"/>
+          <w:szCs w:val="24"/>
+        </w:rPr>
+      </w:pPr>
+    </w:p>
+    <w:p>
+      <w:pPr>
+        <w:rPr>
+          <w:rFonts w:ascii="Times New Roman" w:hAnsi="Times New Roman" w:cs="Times New Roman"/>
+          <w:sz w:val="24"/>
+          <w:szCs w:val="24"/>
+        </w:rPr>
+      </w:pPr>
+      <w:r>
+        <w:rPr>
+          <w:rFonts w:ascii="Times New Roman" w:hAnsi="Times New Roman" w:cs="Times New Roman"/>
+          <w:sz w:val="24"/>
+          <w:szCs w:val="24"/>
+        </w:rPr>
+        <w:br w:type="page"/>
+      </w:r>
+    </w:p>
+    <w:p>
+      <w:pPr>
         <w:pStyle w:val="1"/>
         <w:ind w:firstLine="426"/>
         <w:jc w:val="center"/>
       </w:pPr>
-      <w:bookmarkStart w:id="23" w:name="_Toc162604638"/>
+      <w:bookmarkStart w:id="24" w:name="_Toc169617483"/>
       <w:r>
         <w:rPr>
           <w:rFonts w:ascii="Times New Roman" w:hAnsi="Times New Roman" w:cs="Times New Roman"/>
@@ -13924,7 +14583,7 @@
         </w:rPr>
         <w:t xml:space="preserve"> по локальной сети.</w:t>
       </w:r>
-      <w:bookmarkEnd w:id="23"/>
+      <w:bookmarkEnd w:id="24"/>
     </w:p>
     <w:p>
       <w:pPr>
@@ -14117,7 +14776,7 @@
                     </pic:cNvPicPr>
                   </pic:nvPicPr>
                   <pic:blipFill>
-                    <a:blip r:embed="rId70">
+                    <a:blip r:embed="rId71">
                       <a:extLst>
                         <a:ext uri="{28A0092B-C50C-407E-A947-70E740481C1C}">
                           <a14:useLocalDpi xmlns:a14="http://schemas.microsoft.com/office/drawing/2010/main" val="0"/>
@@ -14251,7 +14910,7 @@
           <w:b/>
         </w:rPr>
       </w:pPr>
-      <w:bookmarkStart w:id="24" w:name="_Toc162604639"/>
+      <w:bookmarkStart w:id="25" w:name="_Toc169617484"/>
       <w:r>
         <w:rPr>
           <w:rFonts w:ascii="Times New Roman" w:hAnsi="Times New Roman" w:cs="Times New Roman"/>
@@ -14260,7 +14919,7 @@
         <w:lastRenderedPageBreak/>
         <w:t>Проверка правильности вычисления результатов.</w:t>
       </w:r>
-      <w:bookmarkEnd w:id="24"/>
+      <w:bookmarkEnd w:id="25"/>
     </w:p>
     <w:p>
       <w:pPr>
@@ -14277,7 +14936,7 @@
         <w:pStyle w:val="2"/>
         <w:jc w:val="center"/>
       </w:pPr>
-      <w:bookmarkStart w:id="25" w:name="_Toc162604640"/>
+      <w:bookmarkStart w:id="26" w:name="_Toc169617485"/>
       <w:r>
         <w:rPr>
           <w:rFonts w:ascii="Times New Roman" w:hAnsi="Times New Roman" w:cs="Times New Roman"/>
@@ -14287,7 +14946,7 @@
         </w:rPr>
         <w:t>Общая проверка.</w:t>
       </w:r>
-      <w:bookmarkEnd w:id="25"/>
+      <w:bookmarkEnd w:id="26"/>
     </w:p>
     <w:p>
       <w:pPr>
@@ -14352,7 +15011,7 @@
                     </pic:cNvPicPr>
                   </pic:nvPicPr>
                   <pic:blipFill>
-                    <a:blip r:embed="rId71">
+                    <a:blip r:embed="rId72">
                       <a:extLst>
                         <a:ext uri="{28A0092B-C50C-407E-A947-70E740481C1C}">
                           <a14:useLocalDpi xmlns:a14="http://schemas.microsoft.com/office/drawing/2010/main" val="0"/>
@@ -14507,7 +15166,7 @@
                     </pic:cNvPicPr>
                   </pic:nvPicPr>
                   <pic:blipFill>
-                    <a:blip r:embed="rId72">
+                    <a:blip r:embed="rId73">
                       <a:extLst>
                         <a:ext uri="{28A0092B-C50C-407E-A947-70E740481C1C}">
                           <a14:useLocalDpi xmlns:a14="http://schemas.microsoft.com/office/drawing/2010/main" val="0"/>
@@ -14655,7 +15314,7 @@
                     </pic:cNvPicPr>
                   </pic:nvPicPr>
                   <pic:blipFill>
-                    <a:blip r:embed="rId73">
+                    <a:blip r:embed="rId74">
                       <a:extLst>
                         <a:ext uri="{28A0092B-C50C-407E-A947-70E740481C1C}">
                           <a14:useLocalDpi xmlns:a14="http://schemas.microsoft.com/office/drawing/2010/main" val="0"/>
@@ -14827,7 +15486,7 @@
                     </pic:cNvPicPr>
                   </pic:nvPicPr>
                   <pic:blipFill>
-                    <a:blip r:embed="rId74">
+                    <a:blip r:embed="rId75">
                       <a:extLst>
                         <a:ext uri="{28A0092B-C50C-407E-A947-70E740481C1C}">
                           <a14:useLocalDpi xmlns:a14="http://schemas.microsoft.com/office/drawing/2010/main" val="0"/>
@@ -14963,7 +15622,7 @@
                     </pic:cNvPicPr>
                   </pic:nvPicPr>
                   <pic:blipFill>
-                    <a:blip r:embed="rId75">
+                    <a:blip r:embed="rId76">
                       <a:extLst>
                         <a:ext uri="{28A0092B-C50C-407E-A947-70E740481C1C}">
                           <a14:useLocalDpi xmlns:a14="http://schemas.microsoft.com/office/drawing/2010/main" val="0"/>
@@ -15165,7 +15824,7 @@
         <w:pStyle w:val="2"/>
         <w:jc w:val="center"/>
       </w:pPr>
-      <w:bookmarkStart w:id="26" w:name="_Toc162604641"/>
+      <w:bookmarkStart w:id="27" w:name="_Toc169617486"/>
       <w:r>
         <w:rPr>
           <w:rFonts w:ascii="Times New Roman" w:hAnsi="Times New Roman" w:cs="Times New Roman"/>
@@ -15173,7 +15832,7 @@
         </w:rPr>
         <w:t>Проверка одного из месяцев.</w:t>
       </w:r>
-      <w:bookmarkEnd w:id="26"/>
+      <w:bookmarkEnd w:id="27"/>
     </w:p>
     <w:p>
       <w:pPr>
@@ -15282,7 +15941,7 @@
                     </pic:cNvPicPr>
                   </pic:nvPicPr>
                   <pic:blipFill>
-                    <a:blip r:embed="rId76" cstate="print">
+                    <a:blip r:embed="rId77" cstate="print">
                       <a:extLst>
                         <a:ext uri="{28A0092B-C50C-407E-A947-70E740481C1C}">
                           <a14:useLocalDpi xmlns:a14="http://schemas.microsoft.com/office/drawing/2010/main" val="0"/>
@@ -15385,7 +16044,7 @@
                     </pic:cNvPicPr>
                   </pic:nvPicPr>
                   <pic:blipFill>
-                    <a:blip r:embed="rId77">
+                    <a:blip r:embed="rId78">
                       <a:extLst>
                         <a:ext uri="{28A0092B-C50C-407E-A947-70E740481C1C}">
                           <a14:useLocalDpi xmlns:a14="http://schemas.microsoft.com/office/drawing/2010/main" val="0"/>
@@ -15489,7 +16148,7 @@
                     </pic:cNvPicPr>
                   </pic:nvPicPr>
                   <pic:blipFill>
-                    <a:blip r:embed="rId78">
+                    <a:blip r:embed="rId79">
                       <a:extLst>
                         <a:ext uri="{28A0092B-C50C-407E-A947-70E740481C1C}">
                           <a14:useLocalDpi xmlns:a14="http://schemas.microsoft.com/office/drawing/2010/main" val="0"/>
@@ -15593,7 +16252,7 @@
                     </pic:cNvPicPr>
                   </pic:nvPicPr>
                   <pic:blipFill>
-                    <a:blip r:embed="rId79">
+                    <a:blip r:embed="rId80">
                       <a:extLst>
                         <a:ext uri="{28A0092B-C50C-407E-A947-70E740481C1C}">
                           <a14:useLocalDpi xmlns:a14="http://schemas.microsoft.com/office/drawing/2010/main" val="0"/>
@@ -15678,7 +16337,7 @@
                     </pic:cNvPicPr>
                   </pic:nvPicPr>
                   <pic:blipFill>
-                    <a:blip r:embed="rId80">
+                    <a:blip r:embed="rId81">
                       <a:extLst>
                         <a:ext uri="{28A0092B-C50C-407E-A947-70E740481C1C}">
                           <a14:useLocalDpi xmlns:a14="http://schemas.microsoft.com/office/drawing/2010/main" val="0"/>
@@ -15782,7 +16441,7 @@
                     </pic:cNvPicPr>
                   </pic:nvPicPr>
                   <pic:blipFill>
-                    <a:blip r:embed="rId81">
+                    <a:blip r:embed="rId82">
                       <a:extLst>
                         <a:ext uri="{28A0092B-C50C-407E-A947-70E740481C1C}">
                           <a14:useLocalDpi xmlns:a14="http://schemas.microsoft.com/office/drawing/2010/main" val="0"/>
@@ -15847,47 +16506,7 @@
           <w:sz w:val="24"/>
           <w:szCs w:val="24"/>
         </w:rPr>
-        <w:t xml:space="preserve"> эти цифры </w:t>
-      </w:r>
-      <w:r>
-        <w:rPr>
-          <w:rFonts w:ascii="Times New Roman" w:hAnsi="Times New Roman" w:cs="Times New Roman"/>
-          <w:sz w:val="24"/>
-          <w:szCs w:val="24"/>
-        </w:rPr>
-        <w:t>с тем, что у вас в строке итогов в</w:t>
-      </w:r>
-      <w:r>
-        <w:rPr>
-          <w:rFonts w:ascii="Times New Roman" w:hAnsi="Times New Roman" w:cs="Times New Roman"/>
-          <w:sz w:val="24"/>
-          <w:szCs w:val="24"/>
-        </w:rPr>
-        <w:t xml:space="preserve"> открытом документа с</w:t>
-      </w:r>
-      <w:r>
-        <w:rPr>
-          <w:rFonts w:ascii="Times New Roman" w:hAnsi="Times New Roman" w:cs="Times New Roman"/>
-          <w:sz w:val="24"/>
-          <w:szCs w:val="24"/>
-        </w:rPr>
-        <w:t xml:space="preserve"> «У</w:t>
-      </w:r>
-      <w:r>
-        <w:rPr>
-          <w:rFonts w:ascii="Times New Roman" w:hAnsi="Times New Roman" w:cs="Times New Roman"/>
-          <w:sz w:val="24"/>
-          <w:szCs w:val="24"/>
-        </w:rPr>
-        <w:t>слугами</w:t>
-      </w:r>
-      <w:r>
-        <w:rPr>
-          <w:rFonts w:ascii="Times New Roman" w:hAnsi="Times New Roman" w:cs="Times New Roman"/>
-          <w:sz w:val="24"/>
-          <w:szCs w:val="24"/>
-        </w:rPr>
-        <w:t>».</w:t>
+        <w:t xml:space="preserve"> эти цифры с тем, что у вас в строке итогов в открытом документа с «Услугами».</w:t>
       </w:r>
     </w:p>
     <w:p>
@@ -15979,7 +16598,7 @@
                     </pic:cNvPicPr>
                   </pic:nvPicPr>
                   <pic:blipFill>
-                    <a:blip r:embed="rId82" cstate="print">
+                    <a:blip r:embed="rId83" cstate="print">
                       <a:extLst>
                         <a:ext uri="{28A0092B-C50C-407E-A947-70E740481C1C}">
                           <a14:useLocalDpi xmlns:a14="http://schemas.microsoft.com/office/drawing/2010/main" val="0"/>
@@ -17730,6 +18349,119 @@
     </w:lvl>
   </w:abstractNum>
   <w:abstractNum w:abstractNumId="15">
+    <w:nsid w:val="6A631B04"/>
+    <w:multiLevelType w:val="hybridMultilevel"/>
+    <w:tmpl w:val="44BC76FC"/>
+    <w:lvl w:ilvl="0" w:tplc="04190001">
+      <w:start w:val="1"/>
+      <w:numFmt w:val="bullet"/>
+      <w:lvlText w:val=""/>
+      <w:lvlJc w:val="left"/>
+      <w:pPr>
+        <w:ind w:left="786" w:hanging="360"/>
+      </w:pPr>
+      <w:rPr>
+        <w:rFonts w:ascii="Symbol" w:hAnsi="Symbol" w:hint="default"/>
+      </w:rPr>
+    </w:lvl>
+    <w:lvl w:ilvl="1" w:tplc="04190003">
+      <w:start w:val="1"/>
+      <w:numFmt w:val="bullet"/>
+      <w:lvlText w:val="o"/>
+      <w:lvlJc w:val="left"/>
+      <w:pPr>
+        <w:ind w:left="1506" w:hanging="360"/>
+      </w:pPr>
+      <w:rPr>
+        <w:rFonts w:ascii="Courier New" w:hAnsi="Courier New" w:cs="Courier New" w:hint="default"/>
+      </w:rPr>
+    </w:lvl>
+    <w:lvl w:ilvl="2" w:tplc="04190005" w:tentative="1">
+      <w:start w:val="1"/>
+      <w:numFmt w:val="bullet"/>
+      <w:lvlText w:val=""/>
+      <w:lvlJc w:val="left"/>
+      <w:pPr>
+        <w:ind w:left="2226" w:hanging="360"/>
+      </w:pPr>
+      <w:rPr>
+        <w:rFonts w:ascii="Wingdings" w:hAnsi="Wingdings" w:hint="default"/>
+      </w:rPr>
+    </w:lvl>
+    <w:lvl w:ilvl="3" w:tplc="04190001" w:tentative="1">
+      <w:start w:val="1"/>
+      <w:numFmt w:val="bullet"/>
+      <w:lvlText w:val=""/>
+      <w:lvlJc w:val="left"/>
+      <w:pPr>
+        <w:ind w:left="2946" w:hanging="360"/>
+      </w:pPr>
+      <w:rPr>
+        <w:rFonts w:ascii="Symbol" w:hAnsi="Symbol" w:hint="default"/>
+      </w:rPr>
+    </w:lvl>
+    <w:lvl w:ilvl="4" w:tplc="04190003" w:tentative="1">
+      <w:start w:val="1"/>
+      <w:numFmt w:val="bullet"/>
+      <w:lvlText w:val="o"/>
+      <w:lvlJc w:val="left"/>
+      <w:pPr>
+        <w:ind w:left="3666" w:hanging="360"/>
+      </w:pPr>
+      <w:rPr>
+        <w:rFonts w:ascii="Courier New" w:hAnsi="Courier New" w:cs="Courier New" w:hint="default"/>
+      </w:rPr>
+    </w:lvl>
+    <w:lvl w:ilvl="5" w:tplc="04190005" w:tentative="1">
+      <w:start w:val="1"/>
+      <w:numFmt w:val="bullet"/>
+      <w:lvlText w:val=""/>
+      <w:lvlJc w:val="left"/>
+      <w:pPr>
+        <w:ind w:left="4386" w:hanging="360"/>
+      </w:pPr>
+      <w:rPr>
+        <w:rFonts w:ascii="Wingdings" w:hAnsi="Wingdings" w:hint="default"/>
+      </w:rPr>
+    </w:lvl>
+    <w:lvl w:ilvl="6" w:tplc="04190001" w:tentative="1">
+      <w:start w:val="1"/>
+      <w:numFmt w:val="bullet"/>
+      <w:lvlText w:val=""/>
+      <w:lvlJc w:val="left"/>
+      <w:pPr>
+        <w:ind w:left="5106" w:hanging="360"/>
+      </w:pPr>
+      <w:rPr>
+        <w:rFonts w:ascii="Symbol" w:hAnsi="Symbol" w:hint="default"/>
+      </w:rPr>
+    </w:lvl>
+    <w:lvl w:ilvl="7" w:tplc="04190003" w:tentative="1">
+      <w:start w:val="1"/>
+      <w:numFmt w:val="bullet"/>
+      <w:lvlText w:val="o"/>
+      <w:lvlJc w:val="left"/>
+      <w:pPr>
+        <w:ind w:left="5826" w:hanging="360"/>
+      </w:pPr>
+      <w:rPr>
+        <w:rFonts w:ascii="Courier New" w:hAnsi="Courier New" w:cs="Courier New" w:hint="default"/>
+      </w:rPr>
+    </w:lvl>
+    <w:lvl w:ilvl="8" w:tplc="04190005" w:tentative="1">
+      <w:start w:val="1"/>
+      <w:numFmt w:val="bullet"/>
+      <w:lvlText w:val=""/>
+      <w:lvlJc w:val="left"/>
+      <w:pPr>
+        <w:ind w:left="6546" w:hanging="360"/>
+      </w:pPr>
+      <w:rPr>
+        <w:rFonts w:ascii="Wingdings" w:hAnsi="Wingdings" w:hint="default"/>
+      </w:rPr>
+    </w:lvl>
+  </w:abstractNum>
+  <w:abstractNum w:abstractNumId="16">
     <w:nsid w:val="773D206B"/>
     <w:multiLevelType w:val="hybridMultilevel"/>
     <w:tmpl w:val="CE1EE6DA"/>
@@ -17842,7 +18574,7 @@
       </w:rPr>
     </w:lvl>
   </w:abstractNum>
-  <w:abstractNum w:abstractNumId="16">
+  <w:abstractNum w:abstractNumId="17">
     <w:nsid w:val="7DB024B4"/>
     <w:multiLevelType w:val="multilevel"/>
     <w:tmpl w:val="0F822A74"/>
@@ -18015,7 +18747,7 @@
     <w:abstractNumId w:val="14"/>
   </w:num>
   <w:num w:numId="6">
-    <w:abstractNumId w:val="16"/>
+    <w:abstractNumId w:val="17"/>
   </w:num>
   <w:num w:numId="7">
     <w:abstractNumId w:val="0"/>
@@ -18075,13 +18807,16 @@
     <w:abstractNumId w:val="13"/>
   </w:num>
   <w:num w:numId="17">
-    <w:abstractNumId w:val="15"/>
+    <w:abstractNumId w:val="16"/>
   </w:num>
   <w:num w:numId="18">
     <w:abstractNumId w:val="4"/>
   </w:num>
   <w:num w:numId="19">
     <w:abstractNumId w:val="5"/>
+  </w:num>
+  <w:num w:numId="20">
+    <w:abstractNumId w:val="15"/>
   </w:num>
 </w:numbering>
 </file>
@@ -19004,7 +19739,7 @@
 </file>
 
 <file path=customXml/itemProps1.xml><?xml version="1.0" encoding="utf-8"?>
-<ds:datastoreItem xmlns:ds="http://schemas.openxmlformats.org/officeDocument/2006/customXml" ds:itemID="{C74368DF-65F1-4034-A447-51E306153EEF}">
+<ds:datastoreItem xmlns:ds="http://schemas.openxmlformats.org/officeDocument/2006/customXml" ds:itemID="{5EE3CCD5-8932-4E79-B8ED-D14650BD6C14}">
   <ds:schemaRefs>
     <ds:schemaRef ds:uri="http://schemas.openxmlformats.org/officeDocument/2006/bibliography"/>
   </ds:schemaRefs>

</xml_diff>